<commit_message>
Add one more step under Tomcat section of the development environment documentation
</commit_message>
<xml_diff>
--- a/townwizard-db/doc/Development Environment Setup.docx
+++ b/townwizard-db/doc/Development Environment Setup.docx
@@ -110,19 +110,7 @@
           <w:rPr>
             <w:rStyle w:val="Hyperlink"/>
           </w:rPr>
-          <w:t>http://mave</w:t>
-        </w:r>
-        <w:r>
-          <w:rPr>
-            <w:rStyle w:val="Hyperlink"/>
-          </w:rPr>
-          <w:t>n</w:t>
-        </w:r>
-        <w:r>
-          <w:rPr>
-            <w:rStyle w:val="Hyperlink"/>
-          </w:rPr>
-          <w:t>.apache.org</w:t>
+          <w:t>http://maven.apache.org</w:t>
         </w:r>
       </w:hyperlink>
       <w:r>
@@ -195,7 +183,15 @@
       </w:r>
       <w:proofErr w:type="spellEnd"/>
       <w:r>
-        <w:t xml:space="preserve"> Tomcat plugin for Eclipse</w:t>
+        <w:t xml:space="preserve"> Tomcat </w:t>
+      </w:r>
+      <w:proofErr w:type="spellStart"/>
+      <w:r>
+        <w:t>plugin</w:t>
+      </w:r>
+      <w:proofErr w:type="spellEnd"/>
+      <w:r>
+        <w:t xml:space="preserve"> for Eclipse</w:t>
       </w:r>
       <w:r>
         <w:t xml:space="preserve"> (</w:t>
@@ -1250,6 +1246,166 @@
     </w:p>
     <w:p>
       <w:pPr>
+        <w:pStyle w:val="ListParagraph"/>
+        <w:numPr>
+          <w:ilvl w:val="0"/>
+          <w:numId w:val="6"/>
+        </w:numPr>
+        <w:rPr>
+          <w:rFonts w:ascii="Courier New" w:hAnsi="Courier New" w:cs="Courier New"/>
+          <w:sz w:val="16"/>
+          <w:szCs w:val="16"/>
+        </w:rPr>
+      </w:pPr>
+      <w:r>
+        <w:t>Also, verify that Tomcat works out of JDK 7, that is look at the environment variables Tomcat reports on startup/shutdown, like:</w:t>
+      </w:r>
+      <w:r>
+        <w:br/>
+      </w:r>
+      <w:r>
+        <w:rPr>
+          <w:rFonts w:ascii="Courier New" w:hAnsi="Courier New" w:cs="Courier New"/>
+          <w:sz w:val="16"/>
+          <w:szCs w:val="16"/>
+        </w:rPr>
+        <w:t>Using CATALINA_BASE:   /Users/j2vm/dev/apache-tomcat-7.0.32</w:t>
+      </w:r>
+      <w:r>
+        <w:rPr>
+          <w:rFonts w:ascii="Courier New" w:hAnsi="Courier New" w:cs="Courier New"/>
+          <w:sz w:val="16"/>
+          <w:szCs w:val="16"/>
+        </w:rPr>
+        <w:br/>
+        <w:t>Using CATALINA_HOME:   /Users/j2vm/dev/apache-tomcat-7.0.32</w:t>
+      </w:r>
+      <w:r>
+        <w:rPr>
+          <w:rFonts w:ascii="Courier New" w:hAnsi="Courier New" w:cs="Courier New"/>
+          <w:sz w:val="16"/>
+          <w:szCs w:val="16"/>
+        </w:rPr>
+        <w:br/>
+        <w:t>Using CATALINA_TMPDIR: /Users/j2vm/dev/apache-tomcat-7.0.32/temp</w:t>
+      </w:r>
+      <w:r>
+        <w:rPr>
+          <w:rFonts w:ascii="Courier New" w:hAnsi="Courier New" w:cs="Courier New"/>
+          <w:sz w:val="16"/>
+          <w:szCs w:val="16"/>
+        </w:rPr>
+        <w:br/>
+        <w:t>Using JRE_HOME:        /Library/Java/</w:t>
+      </w:r>
+      <w:proofErr w:type="spellStart"/>
+      <w:r>
+        <w:rPr>
+          <w:rFonts w:ascii="Courier New" w:hAnsi="Courier New" w:cs="Courier New"/>
+          <w:sz w:val="16"/>
+          <w:szCs w:val="16"/>
+        </w:rPr>
+        <w:t>JavaVirtualMachines</w:t>
+      </w:r>
+      <w:proofErr w:type="spellEnd"/>
+      <w:r>
+        <w:rPr>
+          <w:rFonts w:ascii="Courier New" w:hAnsi="Courier New" w:cs="Courier New"/>
+          <w:sz w:val="16"/>
+          <w:szCs w:val="16"/>
+        </w:rPr>
+        <w:t>/jdk1.7.0_07.jdk/Contents/Home</w:t>
+      </w:r>
+      <w:r>
+        <w:rPr>
+          <w:rFonts w:ascii="Courier New" w:hAnsi="Courier New" w:cs="Courier New"/>
+          <w:sz w:val="16"/>
+          <w:szCs w:val="16"/>
+        </w:rPr>
+        <w:br/>
+      </w:r>
+      <w:r>
+        <w:rPr>
+          <w:rFonts w:ascii="Courier New" w:hAnsi="Courier New" w:cs="Courier New"/>
+          <w:sz w:val="16"/>
+          <w:szCs w:val="16"/>
+        </w:rPr>
+        <w:br/>
+      </w:r>
+      <w:r>
+        <w:rPr>
+          <w:rFonts w:cs="Courier New"/>
+        </w:rPr>
+        <w:t>If JRE_HOME is incorrect export the correct JAVA_HOME (yes, JAVA, not JRE) as</w:t>
+      </w:r>
+      <w:r>
+        <w:rPr>
+          <w:rFonts w:cs="Courier New"/>
+        </w:rPr>
+        <w:br/>
+      </w:r>
+      <w:r>
+        <w:rPr>
+          <w:rFonts w:ascii="Courier New" w:hAnsi="Courier New" w:cs="Courier New"/>
+          <w:sz w:val="16"/>
+          <w:szCs w:val="16"/>
+        </w:rPr>
+        <w:t>export JAVA_HOME=/Library/Java/JavaVirtualMachines/jdk1.7.0_07.jdk/Contents/Home</w:t>
+      </w:r>
+      <w:r>
+        <w:rPr>
+          <w:rFonts w:ascii="Courier New" w:hAnsi="Courier New" w:cs="Courier New"/>
+          <w:sz w:val="16"/>
+          <w:szCs w:val="16"/>
+        </w:rPr>
+        <w:br/>
+      </w:r>
+      <w:r>
+        <w:rPr>
+          <w:rFonts w:ascii="Courier New" w:hAnsi="Courier New" w:cs="Courier New"/>
+          <w:sz w:val="16"/>
+          <w:szCs w:val="16"/>
+        </w:rPr>
+        <w:br/>
+      </w:r>
+      <w:r>
+        <w:rPr>
+          <w:rFonts w:cs="Courier New"/>
+        </w:rPr>
+        <w:t xml:space="preserve">You can run it as a separately before lunching Tomcat or add this line at the top of the </w:t>
+      </w:r>
+      <w:r>
+        <w:rPr>
+          <w:rFonts w:cs="Courier New"/>
+          <w:b/>
+        </w:rPr>
+        <w:t>&lt;</w:t>
+      </w:r>
+      <w:proofErr w:type="spellStart"/>
+      <w:r>
+        <w:rPr>
+          <w:rFonts w:cs="Courier New"/>
+          <w:b/>
+        </w:rPr>
+        <w:t>tomcat_home</w:t>
+      </w:r>
+      <w:proofErr w:type="spellEnd"/>
+      <w:r>
+        <w:rPr>
+          <w:rFonts w:cs="Courier New"/>
+          <w:b/>
+        </w:rPr>
+        <w:t>&gt;/bin/catalina.sh</w:t>
+      </w:r>
+      <w:r>
+        <w:rPr>
+          <w:rFonts w:cs="Courier New"/>
+        </w:rPr>
+        <w:t xml:space="preserve"> Tomcat startup script.</w:t>
+      </w:r>
+    </w:p>
+    <w:p>
+      <w:pPr>
         <w:pStyle w:val="Heading2"/>
       </w:pPr>
       <w:r>
@@ -1481,6 +1637,7 @@
         </w:numPr>
       </w:pPr>
       <w:r>
+        <w:lastRenderedPageBreak/>
         <w:t xml:space="preserve">Run SQL scripts against your local MySQL database.  </w:t>
       </w:r>
       <w:r>
@@ -1703,7 +1860,6 @@
         <w:rPr>
           <w:rFonts w:ascii="Courier New" w:hAnsi="Courier New" w:cs="Courier New"/>
         </w:rPr>
-        <w:lastRenderedPageBreak/>
         <w:br/>
       </w:r>
       <w:r>
@@ -2126,6 +2282,7 @@
         </w:numPr>
       </w:pPr>
       <w:r>
+        <w:lastRenderedPageBreak/>
         <w:t xml:space="preserve">Pointing Tomcat to the directory with “expanded” version of </w:t>
       </w:r>
       <w:r>
@@ -2263,7 +2420,6 @@
         </w:rPr>
       </w:pPr>
       <w:r>
-        <w:lastRenderedPageBreak/>
         <w:t>Now you’re ready to run it.  To run from terminal by starting Tomcat, execute in terminal</w:t>
       </w:r>
       <w:r>
@@ -2601,7 +2757,7 @@
             <w:rPr>
               <w:noProof/>
             </w:rPr>
-            <w:t>5</w:t>
+            <w:t>3</w:t>
           </w:r>
         </w:fldSimple>
       </w:p>
@@ -2645,8 +2801,8 @@
   <w:abstractNum w:abstractNumId="0">
     <w:nsid w:val="0284243E"/>
     <w:multiLevelType w:val="hybridMultilevel"/>
-    <w:tmpl w:val="3760ABA8"/>
-    <w:lvl w:ilvl="0" w:tplc="0409000F">
+    <w:tmpl w:val="4E84A2C8"/>
+    <w:lvl w:ilvl="0" w:tplc="81C00B94">
       <w:start w:val="1"/>
       <w:numFmt w:val="decimal"/>
       <w:lvlText w:val="%1."/>
@@ -2654,6 +2810,11 @@
       <w:pPr>
         <w:ind w:left="720" w:hanging="360"/>
       </w:pPr>
+      <w:rPr>
+        <w:rFonts w:asciiTheme="minorHAnsi" w:hAnsiTheme="minorHAnsi" w:hint="default"/>
+        <w:sz w:val="22"/>
+        <w:szCs w:val="22"/>
+      </w:rPr>
     </w:lvl>
     <w:lvl w:ilvl="1" w:tplc="04090019" w:tentative="1">
       <w:start w:val="1"/>

</xml_diff>